<commit_message>
Add/update resource data for UWTranslationWords
</commit_message>
<xml_diff>
--- a/arb/docx/001.content.docx
+++ b/arb/docx/001.content.docx
@@ -32,23 +32,6 @@
     </w:p>
     <w:p>
       <w:pPr>
-        <w:pStyle w:val="Heading2"/>
-        <w:bidi/>
-      </w:pPr>
-      <w:r>
-        <w:rPr>
-          <w:lang w:val="ar_AE" w:bidi="ar_AE"/>
-        </w:rPr>
-        <w:t>License Information</w:t>
-      </w:r>
-      <w:r>
-        <w:rPr>
-          <w:lang w:val="ar_AE" w:bidi="ar_AE"/>
-        </w:rPr>
-      </w:r>
-    </w:p>
-    <w:p>
-      <w:pPr>
         <w:bidi/>
       </w:pPr>
       <w:r>
@@ -61,88 +44,37 @@
           <w:b/>
           <w:lang w:val="ar_AE" w:bidi="ar_AE"/>
         </w:rPr>
-        <w:t>المصطلحات الرئيسية (كلمة متكشفة)</w:t>
-      </w:r>
-      <w:r>
-        <w:rPr>
-          <w:lang w:val="ar_AE" w:bidi="ar_AE"/>
-        </w:rPr>
-        <w:t xml:space="preserve"> (Arabic) is based on</w:t>
-      </w:r>
-      <w:r>
-        <w:rPr>
-          <w:lang w:val="ar_AE" w:bidi="ar_AE"/>
-        </w:rPr>
-        <w:t xml:space="preserve">: </w:t>
-      </w:r>
-      <w:r>
-        <w:rPr>
-          <w:lang w:val="ar_AE" w:bidi="ar_AE"/>
-        </w:rPr>
         <w:t>unfoldingWord® Translation Words</w:t>
       </w:r>
       <w:r>
         <w:rPr>
           <w:lang w:val="ar_AE" w:bidi="ar_AE"/>
         </w:rPr>
-        <w:t xml:space="preserve">, </w:t>
-      </w:r>
-      <w:hyperlink r:id="rId13">
-        <w:r>
-          <w:rPr>
-            <w:lang w:val="ar_AE" w:bidi="ar_AE"/>
-          </w:rPr>
-          <w:rPr>
-            <w:color w:val="0000EE"/>
-            <w:u w:val="single"/>
-          </w:rPr>
-          <w:t>unfoldingWord</w:t>
-        </w:r>
-      </w:hyperlink>
-      <w:r>
-        <w:rPr>
-          <w:lang w:val="ar_AE" w:bidi="ar_AE"/>
-        </w:rPr>
-        <w:t xml:space="preserve">, 2022, which is licensed under a </w:t>
-      </w:r>
-      <w:hyperlink r:id="rId14">
-        <w:r>
-          <w:rPr>
-            <w:lang w:val="ar_AE" w:bidi="ar_AE"/>
-          </w:rPr>
-          <w:rPr>
-            <w:color w:val="0000EE"/>
-            <w:u w:val="single"/>
-          </w:rPr>
-          <w:t>CC BY-SA 4.0 license</w:t>
-        </w:r>
-      </w:hyperlink>
-      <w:r>
-        <w:rPr>
-          <w:lang w:val="ar_AE" w:bidi="ar_AE"/>
-        </w:rPr>
-        <w:t>.</w:t>
-      </w:r>
-      <w:r>
-        <w:rPr>
-          <w:lang w:val="ar_AE" w:bidi="ar_AE"/>
-        </w:rPr>
-      </w:r>
-    </w:p>
-    <w:p>
-      <w:pPr>
-        <w:bidi/>
-      </w:pPr>
-      <w:r>
-        <w:rPr>
-          <w:lang w:val="ar_AE" w:bidi="ar_AE"/>
-        </w:rPr>
-      </w:r>
-      <w:r>
-        <w:rPr>
-          <w:lang w:val="ar_AE" w:bidi="ar_AE"/>
-        </w:rPr>
-        <w:t>This PDF version is provided under the same license.</w:t>
+        <w:t xml:space="preserve"> © 2022 unfoldingWord. Released under CC BY-SA 4.0 license. </w:t>
+      </w:r>
+      <w:r>
+        <w:rPr>
+          <w:lang w:val="ar_AE" w:bidi="ar_AE"/>
+        </w:rPr>
+        <w:t>unfoldingWord® Translation Words</w:t>
+      </w:r>
+      <w:r>
+        <w:rPr>
+          <w:lang w:val="ar_AE" w:bidi="ar_AE"/>
+        </w:rPr>
+        <w:t xml:space="preserve"> has been adapted in the following languages: Tok Pisin, Arabic (عربي), French (Français), Hindi (हिंदी), Indonesian (Bahasa Indonesia), Portuguese (Português), Russian (Русский), Spanish (Español), Swahili (Kiswahili), and Simplified Chinese (简体中文) from </w:t>
+      </w:r>
+      <w:r>
+        <w:rPr>
+          <w:lang w:val="ar_AE" w:bidi="ar_AE"/>
+        </w:rPr>
+        <w:t>unfoldingWord® Translation Words</w:t>
+      </w:r>
+      <w:r>
+        <w:rPr>
+          <w:lang w:val="ar_AE" w:bidi="ar_AE"/>
+        </w:rPr>
+        <w:t xml:space="preserve"> © 2022 unfoldingWord. Released under CC BY-SA 4.0 license by Mission Mutual</w:t>
       </w:r>
       <w:r>
         <w:rPr>
@@ -612,7 +544,7 @@
           <w:lang w:val="ar_AE" w:bidi="ar_AE"/>
         </w:rPr>
       </w:r>
-      <w:hyperlink r:id="rId15">
+      <w:hyperlink r:id="rId13">
         <w:r>
           <w:rPr>
             <w:lang w:val="ar_AE" w:bidi="ar_AE"/>
@@ -637,7 +569,7 @@
           <w:lang w:val="ar_AE" w:bidi="ar_AE"/>
         </w:rPr>
       </w:r>
-      <w:hyperlink r:id="rId16">
+      <w:hyperlink r:id="rId14">
         <w:r>
           <w:rPr>
             <w:lang w:val="ar_AE" w:bidi="ar_AE"/>
@@ -662,7 +594,7 @@
           <w:lang w:val="ar_AE" w:bidi="ar_AE"/>
         </w:rPr>
       </w:r>
-      <w:hyperlink r:id="rId17">
+      <w:hyperlink r:id="rId15">
         <w:r>
           <w:rPr>
             <w:lang w:val="ar_AE" w:bidi="ar_AE"/>
@@ -687,7 +619,7 @@
           <w:lang w:val="ar_AE" w:bidi="ar_AE"/>
         </w:rPr>
       </w:r>
-      <w:hyperlink r:id="rId18">
+      <w:hyperlink r:id="rId16">
         <w:r>
           <w:rPr>
             <w:lang w:val="ar_AE" w:bidi="ar_AE"/>
@@ -972,7 +904,7 @@
           <w:lang w:val="ar_AE" w:bidi="ar_AE"/>
         </w:rPr>
       </w:r>
-      <w:hyperlink r:id="rId19">
+      <w:hyperlink r:id="rId17">
         <w:r>
           <w:rPr>
             <w:lang w:val="ar_AE" w:bidi="ar_AE"/>
@@ -997,7 +929,7 @@
           <w:lang w:val="ar_AE" w:bidi="ar_AE"/>
         </w:rPr>
       </w:r>
-      <w:hyperlink r:id="rId20">
+      <w:hyperlink r:id="rId18">
         <w:r>
           <w:rPr>
             <w:lang w:val="ar_AE" w:bidi="ar_AE"/>
@@ -1333,7 +1265,7 @@
           <w:lang w:val="ar_AE" w:bidi="ar_AE"/>
         </w:rPr>
       </w:r>
-      <w:hyperlink r:id="rId21">
+      <w:hyperlink r:id="rId19">
         <w:r>
           <w:rPr>
             <w:lang w:val="ar_AE" w:bidi="ar_AE"/>
@@ -1358,7 +1290,7 @@
           <w:lang w:val="ar_AE" w:bidi="ar_AE"/>
         </w:rPr>
       </w:r>
-      <w:hyperlink r:id="rId22">
+      <w:hyperlink r:id="rId20">
         <w:r>
           <w:rPr>
             <w:lang w:val="ar_AE" w:bidi="ar_AE"/>
@@ -1383,7 +1315,7 @@
           <w:lang w:val="ar_AE" w:bidi="ar_AE"/>
         </w:rPr>
       </w:r>
-      <w:hyperlink r:id="rId23">
+      <w:hyperlink r:id="rId21">
         <w:r>
           <w:rPr>
             <w:lang w:val="ar_AE" w:bidi="ar_AE"/>
@@ -1408,7 +1340,7 @@
           <w:lang w:val="ar_AE" w:bidi="ar_AE"/>
         </w:rPr>
       </w:r>
-      <w:hyperlink r:id="rId24">
+      <w:hyperlink r:id="rId22">
         <w:r>
           <w:rPr>
             <w:lang w:val="ar_AE" w:bidi="ar_AE"/>
@@ -1433,7 +1365,7 @@
           <w:lang w:val="ar_AE" w:bidi="ar_AE"/>
         </w:rPr>
       </w:r>
-      <w:hyperlink r:id="rId25">
+      <w:hyperlink r:id="rId23">
         <w:r>
           <w:rPr>
             <w:lang w:val="ar_AE" w:bidi="ar_AE"/>
@@ -1945,7 +1877,7 @@
           <w:lang w:val="ar_AE" w:bidi="ar_AE"/>
         </w:rPr>
       </w:r>
-      <w:hyperlink r:id="rId26">
+      <w:hyperlink r:id="rId24">
         <w:r>
           <w:rPr>
             <w:lang w:val="ar_AE" w:bidi="ar_AE"/>
@@ -1970,7 +1902,7 @@
           <w:lang w:val="ar_AE" w:bidi="ar_AE"/>
         </w:rPr>
       </w:r>
-      <w:hyperlink r:id="rId27">
+      <w:hyperlink r:id="rId25">
         <w:r>
           <w:rPr>
             <w:lang w:val="ar_AE" w:bidi="ar_AE"/>
@@ -1995,7 +1927,7 @@
           <w:lang w:val="ar_AE" w:bidi="ar_AE"/>
         </w:rPr>
       </w:r>
-      <w:hyperlink r:id="rId28">
+      <w:hyperlink r:id="rId26">
         <w:r>
           <w:rPr>
             <w:lang w:val="ar_AE" w:bidi="ar_AE"/>
@@ -2020,7 +1952,7 @@
           <w:lang w:val="ar_AE" w:bidi="ar_AE"/>
         </w:rPr>
       </w:r>
-      <w:hyperlink r:id="rId29">
+      <w:hyperlink r:id="rId27">
         <w:r>
           <w:rPr>
             <w:lang w:val="ar_AE" w:bidi="ar_AE"/>
@@ -2045,7 +1977,7 @@
           <w:lang w:val="ar_AE" w:bidi="ar_AE"/>
         </w:rPr>
       </w:r>
-      <w:hyperlink r:id="rId30">
+      <w:hyperlink r:id="rId28">
         <w:r>
           <w:rPr>
             <w:lang w:val="ar_AE" w:bidi="ar_AE"/>
@@ -2256,7 +2188,7 @@
           <w:lang w:val="ar_AE" w:bidi="ar_AE"/>
         </w:rPr>
       </w:r>
-      <w:hyperlink r:id="rId31">
+      <w:hyperlink r:id="rId29">
         <w:r>
           <w:rPr>
             <w:lang w:val="ar_AE" w:bidi="ar_AE"/>
@@ -2281,7 +2213,7 @@
           <w:lang w:val="ar_AE" w:bidi="ar_AE"/>
         </w:rPr>
       </w:r>
-      <w:hyperlink r:id="rId32">
+      <w:hyperlink r:id="rId30">
         <w:r>
           <w:rPr>
             <w:lang w:val="ar_AE" w:bidi="ar_AE"/>
@@ -2306,7 +2238,7 @@
           <w:lang w:val="ar_AE" w:bidi="ar_AE"/>
         </w:rPr>
       </w:r>
-      <w:hyperlink r:id="rId33">
+      <w:hyperlink r:id="rId31">
         <w:r>
           <w:rPr>
             <w:lang w:val="ar_AE" w:bidi="ar_AE"/>
@@ -2331,7 +2263,7 @@
           <w:lang w:val="ar_AE" w:bidi="ar_AE"/>
         </w:rPr>
       </w:r>
-      <w:hyperlink r:id="rId34">
+      <w:hyperlink r:id="rId32">
         <w:r>
           <w:rPr>
             <w:lang w:val="ar_AE" w:bidi="ar_AE"/>
@@ -2356,7 +2288,7 @@
           <w:lang w:val="ar_AE" w:bidi="ar_AE"/>
         </w:rPr>
       </w:r>
-      <w:hyperlink r:id="rId35">
+      <w:hyperlink r:id="rId33">
         <w:r>
           <w:rPr>
             <w:lang w:val="ar_AE" w:bidi="ar_AE"/>
@@ -2617,7 +2549,7 @@
           <w:lang w:val="ar_AE" w:bidi="ar_AE"/>
         </w:rPr>
       </w:r>
-      <w:hyperlink r:id="rId36">
+      <w:hyperlink r:id="rId34">
         <w:r>
           <w:rPr>
             <w:lang w:val="ar_AE" w:bidi="ar_AE"/>
@@ -2642,7 +2574,7 @@
           <w:lang w:val="ar_AE" w:bidi="ar_AE"/>
         </w:rPr>
       </w:r>
-      <w:hyperlink r:id="rId37">
+      <w:hyperlink r:id="rId35">
         <w:r>
           <w:rPr>
             <w:lang w:val="ar_AE" w:bidi="ar_AE"/>
@@ -2667,7 +2599,7 @@
           <w:lang w:val="ar_AE" w:bidi="ar_AE"/>
         </w:rPr>
       </w:r>
-      <w:hyperlink r:id="rId38">
+      <w:hyperlink r:id="rId36">
         <w:r>
           <w:rPr>
             <w:lang w:val="ar_AE" w:bidi="ar_AE"/>
@@ -2692,7 +2624,7 @@
           <w:lang w:val="ar_AE" w:bidi="ar_AE"/>
         </w:rPr>
       </w:r>
-      <w:hyperlink r:id="rId39">
+      <w:hyperlink r:id="rId37">
         <w:r>
           <w:rPr>
             <w:lang w:val="ar_AE" w:bidi="ar_AE"/>
@@ -2717,7 +2649,7 @@
           <w:lang w:val="ar_AE" w:bidi="ar_AE"/>
         </w:rPr>
       </w:r>
-      <w:hyperlink r:id="rId40">
+      <w:hyperlink r:id="rId38">
         <w:r>
           <w:rPr>
             <w:lang w:val="ar_AE" w:bidi="ar_AE"/>
@@ -3002,7 +2934,7 @@
           <w:lang w:val="ar_AE" w:bidi="ar_AE"/>
         </w:rPr>
       </w:r>
-      <w:hyperlink r:id="rId41">
+      <w:hyperlink r:id="rId39">
         <w:r>
           <w:rPr>
             <w:lang w:val="ar_AE" w:bidi="ar_AE"/>
@@ -3027,7 +2959,7 @@
           <w:lang w:val="ar_AE" w:bidi="ar_AE"/>
         </w:rPr>
       </w:r>
-      <w:hyperlink r:id="rId42">
+      <w:hyperlink r:id="rId40">
         <w:r>
           <w:rPr>
             <w:lang w:val="ar_AE" w:bidi="ar_AE"/>
@@ -3052,7 +2984,7 @@
           <w:lang w:val="ar_AE" w:bidi="ar_AE"/>
         </w:rPr>
       </w:r>
-      <w:hyperlink r:id="rId43">
+      <w:hyperlink r:id="rId41">
         <w:r>
           <w:rPr>
             <w:lang w:val="ar_AE" w:bidi="ar_AE"/>
@@ -3077,7 +3009,7 @@
           <w:lang w:val="ar_AE" w:bidi="ar_AE"/>
         </w:rPr>
       </w:r>
-      <w:hyperlink r:id="rId44">
+      <w:hyperlink r:id="rId42">
         <w:r>
           <w:rPr>
             <w:lang w:val="ar_AE" w:bidi="ar_AE"/>
@@ -3102,7 +3034,7 @@
           <w:lang w:val="ar_AE" w:bidi="ar_AE"/>
         </w:rPr>
       </w:r>
-      <w:hyperlink r:id="rId45">
+      <w:hyperlink r:id="rId43">
         <w:r>
           <w:rPr>
             <w:lang w:val="ar_AE" w:bidi="ar_AE"/>
@@ -3127,7 +3059,7 @@
           <w:lang w:val="ar_AE" w:bidi="ar_AE"/>
         </w:rPr>
       </w:r>
-      <w:hyperlink r:id="rId46">
+      <w:hyperlink r:id="rId44">
         <w:r>
           <w:rPr>
             <w:lang w:val="ar_AE" w:bidi="ar_AE"/>
@@ -3407,7 +3339,7 @@
           <w:lang w:val="ar_AE" w:bidi="ar_AE"/>
         </w:rPr>
       </w:r>
-      <w:hyperlink r:id="rId47">
+      <w:hyperlink r:id="rId45">
         <w:r>
           <w:rPr>
             <w:lang w:val="ar_AE" w:bidi="ar_AE"/>
@@ -3432,7 +3364,7 @@
           <w:lang w:val="ar_AE" w:bidi="ar_AE"/>
         </w:rPr>
       </w:r>
-      <w:hyperlink r:id="rId48">
+      <w:hyperlink r:id="rId46">
         <w:r>
           <w:rPr>
             <w:lang w:val="ar_AE" w:bidi="ar_AE"/>
@@ -3457,7 +3389,7 @@
           <w:lang w:val="ar_AE" w:bidi="ar_AE"/>
         </w:rPr>
       </w:r>
-      <w:hyperlink r:id="rId49">
+      <w:hyperlink r:id="rId47">
         <w:r>
           <w:rPr>
             <w:lang w:val="ar_AE" w:bidi="ar_AE"/>
@@ -3703,7 +3635,7 @@
           <w:lang w:val="ar_AE" w:bidi="ar_AE"/>
         </w:rPr>
       </w:r>
-      <w:hyperlink r:id="rId50">
+      <w:hyperlink r:id="rId48">
         <w:r>
           <w:rPr>
             <w:lang w:val="ar_AE" w:bidi="ar_AE"/>
@@ -3728,7 +3660,7 @@
           <w:lang w:val="ar_AE" w:bidi="ar_AE"/>
         </w:rPr>
       </w:r>
-      <w:hyperlink r:id="rId51">
+      <w:hyperlink r:id="rId49">
         <w:r>
           <w:rPr>
             <w:lang w:val="ar_AE" w:bidi="ar_AE"/>
@@ -3753,7 +3685,7 @@
           <w:lang w:val="ar_AE" w:bidi="ar_AE"/>
         </w:rPr>
       </w:r>
-      <w:hyperlink r:id="rId52">
+      <w:hyperlink r:id="rId50">
         <w:r>
           <w:rPr>
             <w:lang w:val="ar_AE" w:bidi="ar_AE"/>
@@ -3778,7 +3710,7 @@
           <w:lang w:val="ar_AE" w:bidi="ar_AE"/>
         </w:rPr>
       </w:r>
-      <w:hyperlink r:id="rId53">
+      <w:hyperlink r:id="rId51">
         <w:r>
           <w:rPr>
             <w:lang w:val="ar_AE" w:bidi="ar_AE"/>
@@ -4266,7 +4198,7 @@
           <w:lang w:val="ar_AE" w:bidi="ar_AE"/>
         </w:rPr>
       </w:r>
-      <w:hyperlink r:id="rId54">
+      <w:hyperlink r:id="rId52">
         <w:r>
           <w:rPr>
             <w:lang w:val="ar_AE" w:bidi="ar_AE"/>
@@ -4291,7 +4223,7 @@
           <w:lang w:val="ar_AE" w:bidi="ar_AE"/>
         </w:rPr>
       </w:r>
-      <w:hyperlink r:id="rId55">
+      <w:hyperlink r:id="rId53">
         <w:r>
           <w:rPr>
             <w:lang w:val="ar_AE" w:bidi="ar_AE"/>
@@ -4316,7 +4248,7 @@
           <w:lang w:val="ar_AE" w:bidi="ar_AE"/>
         </w:rPr>
       </w:r>
-      <w:hyperlink r:id="rId56">
+      <w:hyperlink r:id="rId54">
         <w:r>
           <w:rPr>
             <w:lang w:val="ar_AE" w:bidi="ar_AE"/>
@@ -4341,7 +4273,7 @@
           <w:lang w:val="ar_AE" w:bidi="ar_AE"/>
         </w:rPr>
       </w:r>
-      <w:hyperlink r:id="rId57">
+      <w:hyperlink r:id="rId55">
         <w:r>
           <w:rPr>
             <w:lang w:val="ar_AE" w:bidi="ar_AE"/>
@@ -4366,7 +4298,7 @@
           <w:lang w:val="ar_AE" w:bidi="ar_AE"/>
         </w:rPr>
       </w:r>
-      <w:hyperlink r:id="rId58">
+      <w:hyperlink r:id="rId56">
         <w:r>
           <w:rPr>
             <w:lang w:val="ar_AE" w:bidi="ar_AE"/>
@@ -4391,7 +4323,7 @@
           <w:lang w:val="ar_AE" w:bidi="ar_AE"/>
         </w:rPr>
       </w:r>
-      <w:hyperlink r:id="rId59">
+      <w:hyperlink r:id="rId57">
         <w:r>
           <w:rPr>
             <w:lang w:val="ar_AE" w:bidi="ar_AE"/>
@@ -4416,7 +4348,7 @@
           <w:lang w:val="ar_AE" w:bidi="ar_AE"/>
         </w:rPr>
       </w:r>
-      <w:hyperlink r:id="rId60">
+      <w:hyperlink r:id="rId58">
         <w:r>
           <w:rPr>
             <w:lang w:val="ar_AE" w:bidi="ar_AE"/>
@@ -4441,7 +4373,7 @@
           <w:lang w:val="ar_AE" w:bidi="ar_AE"/>
         </w:rPr>
       </w:r>
-      <w:hyperlink r:id="rId61">
+      <w:hyperlink r:id="rId59">
         <w:r>
           <w:rPr>
             <w:lang w:val="ar_AE" w:bidi="ar_AE"/>
@@ -4466,7 +4398,7 @@
           <w:lang w:val="ar_AE" w:bidi="ar_AE"/>
         </w:rPr>
       </w:r>
-      <w:hyperlink r:id="rId62">
+      <w:hyperlink r:id="rId60">
         <w:r>
           <w:rPr>
             <w:lang w:val="ar_AE" w:bidi="ar_AE"/>
@@ -4491,7 +4423,7 @@
           <w:lang w:val="ar_AE" w:bidi="ar_AE"/>
         </w:rPr>
       </w:r>
-      <w:hyperlink r:id="rId63">
+      <w:hyperlink r:id="rId61">
         <w:r>
           <w:rPr>
             <w:lang w:val="ar_AE" w:bidi="ar_AE"/>
@@ -4516,7 +4448,7 @@
           <w:lang w:val="ar_AE" w:bidi="ar_AE"/>
         </w:rPr>
       </w:r>
-      <w:hyperlink r:id="rId64">
+      <w:hyperlink r:id="rId62">
         <w:r>
           <w:rPr>
             <w:lang w:val="ar_AE" w:bidi="ar_AE"/>
@@ -4541,7 +4473,7 @@
           <w:lang w:val="ar_AE" w:bidi="ar_AE"/>
         </w:rPr>
       </w:r>
-      <w:hyperlink r:id="rId65">
+      <w:hyperlink r:id="rId63">
         <w:r>
           <w:rPr>
             <w:lang w:val="ar_AE" w:bidi="ar_AE"/>
@@ -4566,7 +4498,7 @@
           <w:lang w:val="ar_AE" w:bidi="ar_AE"/>
         </w:rPr>
       </w:r>
-      <w:hyperlink r:id="rId66">
+      <w:hyperlink r:id="rId64">
         <w:r>
           <w:rPr>
             <w:lang w:val="ar_AE" w:bidi="ar_AE"/>
@@ -4591,7 +4523,7 @@
           <w:lang w:val="ar_AE" w:bidi="ar_AE"/>
         </w:rPr>
       </w:r>
-      <w:hyperlink r:id="rId67">
+      <w:hyperlink r:id="rId65">
         <w:r>
           <w:rPr>
             <w:lang w:val="ar_AE" w:bidi="ar_AE"/>
@@ -4616,7 +4548,7 @@
           <w:lang w:val="ar_AE" w:bidi="ar_AE"/>
         </w:rPr>
       </w:r>
-      <w:hyperlink r:id="rId68">
+      <w:hyperlink r:id="rId66">
         <w:r>
           <w:rPr>
             <w:lang w:val="ar_AE" w:bidi="ar_AE"/>
@@ -4641,7 +4573,7 @@
           <w:lang w:val="ar_AE" w:bidi="ar_AE"/>
         </w:rPr>
       </w:r>
-      <w:hyperlink r:id="rId69">
+      <w:hyperlink r:id="rId67">
         <w:r>
           <w:rPr>
             <w:lang w:val="ar_AE" w:bidi="ar_AE"/>
@@ -4666,7 +4598,7 @@
           <w:lang w:val="ar_AE" w:bidi="ar_AE"/>
         </w:rPr>
       </w:r>
-      <w:hyperlink r:id="rId70">
+      <w:hyperlink r:id="rId68">
         <w:r>
           <w:rPr>
             <w:lang w:val="ar_AE" w:bidi="ar_AE"/>
@@ -4691,7 +4623,7 @@
           <w:lang w:val="ar_AE" w:bidi="ar_AE"/>
         </w:rPr>
       </w:r>
-      <w:hyperlink r:id="rId71">
+      <w:hyperlink r:id="rId69">
         <w:r>
           <w:rPr>
             <w:lang w:val="ar_AE" w:bidi="ar_AE"/>
@@ -4716,7 +4648,7 @@
           <w:lang w:val="ar_AE" w:bidi="ar_AE"/>
         </w:rPr>
       </w:r>
-      <w:hyperlink r:id="rId72">
+      <w:hyperlink r:id="rId70">
         <w:r>
           <w:rPr>
             <w:lang w:val="ar_AE" w:bidi="ar_AE"/>
@@ -4741,7 +4673,7 @@
           <w:lang w:val="ar_AE" w:bidi="ar_AE"/>
         </w:rPr>
       </w:r>
-      <w:hyperlink r:id="rId73">
+      <w:hyperlink r:id="rId71">
         <w:r>
           <w:rPr>
             <w:lang w:val="ar_AE" w:bidi="ar_AE"/>
@@ -4766,7 +4698,7 @@
           <w:lang w:val="ar_AE" w:bidi="ar_AE"/>
         </w:rPr>
       </w:r>
-      <w:hyperlink r:id="rId74">
+      <w:hyperlink r:id="rId72">
         <w:r>
           <w:rPr>
             <w:lang w:val="ar_AE" w:bidi="ar_AE"/>
@@ -5435,7 +5367,7 @@
           <w:lang w:val="ar_AE" w:bidi="ar_AE"/>
         </w:rPr>
       </w:r>
-      <w:hyperlink r:id="rId75">
+      <w:hyperlink r:id="rId73">
         <w:r>
           <w:rPr>
             <w:lang w:val="ar_AE" w:bidi="ar_AE"/>
@@ -5460,7 +5392,7 @@
           <w:lang w:val="ar_AE" w:bidi="ar_AE"/>
         </w:rPr>
       </w:r>
-      <w:hyperlink r:id="rId76">
+      <w:hyperlink r:id="rId74">
         <w:r>
           <w:rPr>
             <w:lang w:val="ar_AE" w:bidi="ar_AE"/>
@@ -5485,7 +5417,7 @@
           <w:lang w:val="ar_AE" w:bidi="ar_AE"/>
         </w:rPr>
       </w:r>
-      <w:hyperlink r:id="rId77">
+      <w:hyperlink r:id="rId75">
         <w:r>
           <w:rPr>
             <w:lang w:val="ar_AE" w:bidi="ar_AE"/>
@@ -5510,7 +5442,7 @@
           <w:lang w:val="ar_AE" w:bidi="ar_AE"/>
         </w:rPr>
       </w:r>
-      <w:hyperlink r:id="rId78">
+      <w:hyperlink r:id="rId76">
         <w:r>
           <w:rPr>
             <w:lang w:val="ar_AE" w:bidi="ar_AE"/>
@@ -5535,7 +5467,7 @@
           <w:lang w:val="ar_AE" w:bidi="ar_AE"/>
         </w:rPr>
       </w:r>
-      <w:hyperlink r:id="rId79">
+      <w:hyperlink r:id="rId77">
         <w:r>
           <w:rPr>
             <w:lang w:val="ar_AE" w:bidi="ar_AE"/>
@@ -5560,7 +5492,7 @@
           <w:lang w:val="ar_AE" w:bidi="ar_AE"/>
         </w:rPr>
       </w:r>
-      <w:hyperlink r:id="rId80">
+      <w:hyperlink r:id="rId78">
         <w:r>
           <w:rPr>
             <w:lang w:val="ar_AE" w:bidi="ar_AE"/>
@@ -5585,7 +5517,7 @@
           <w:lang w:val="ar_AE" w:bidi="ar_AE"/>
         </w:rPr>
       </w:r>
-      <w:hyperlink r:id="rId81">
+      <w:hyperlink r:id="rId79">
         <w:r>
           <w:rPr>
             <w:lang w:val="ar_AE" w:bidi="ar_AE"/>
@@ -5610,7 +5542,7 @@
           <w:lang w:val="ar_AE" w:bidi="ar_AE"/>
         </w:rPr>
       </w:r>
-      <w:hyperlink r:id="rId82">
+      <w:hyperlink r:id="rId80">
         <w:r>
           <w:rPr>
             <w:lang w:val="ar_AE" w:bidi="ar_AE"/>
@@ -5840,7 +5772,7 @@
           <w:lang w:val="ar_AE" w:bidi="ar_AE"/>
         </w:rPr>
       </w:r>
-      <w:hyperlink r:id="rId83">
+      <w:hyperlink r:id="rId81">
         <w:r>
           <w:rPr>
             <w:lang w:val="ar_AE" w:bidi="ar_AE"/>
@@ -5865,7 +5797,7 @@
           <w:lang w:val="ar_AE" w:bidi="ar_AE"/>
         </w:rPr>
       </w:r>
-      <w:hyperlink r:id="rId84">
+      <w:hyperlink r:id="rId82">
         <w:r>
           <w:rPr>
             <w:lang w:val="ar_AE" w:bidi="ar_AE"/>
@@ -5890,7 +5822,7 @@
           <w:lang w:val="ar_AE" w:bidi="ar_AE"/>
         </w:rPr>
       </w:r>
-      <w:hyperlink r:id="rId85">
+      <w:hyperlink r:id="rId83">
         <w:r>
           <w:rPr>
             <w:lang w:val="ar_AE" w:bidi="ar_AE"/>
@@ -5915,7 +5847,7 @@
           <w:lang w:val="ar_AE" w:bidi="ar_AE"/>
         </w:rPr>
       </w:r>
-      <w:hyperlink r:id="rId86">
+      <w:hyperlink r:id="rId84">
         <w:r>
           <w:rPr>
             <w:lang w:val="ar_AE" w:bidi="ar_AE"/>
@@ -6423,7 +6355,7 @@
           <w:lang w:val="ar_AE" w:bidi="ar_AE"/>
         </w:rPr>
       </w:r>
-      <w:hyperlink r:id="rId87">
+      <w:hyperlink r:id="rId85">
         <w:r>
           <w:rPr>
             <w:lang w:val="ar_AE" w:bidi="ar_AE"/>
@@ -6448,7 +6380,7 @@
           <w:lang w:val="ar_AE" w:bidi="ar_AE"/>
         </w:rPr>
       </w:r>
-      <w:hyperlink r:id="rId88">
+      <w:hyperlink r:id="rId86">
         <w:r>
           <w:rPr>
             <w:lang w:val="ar_AE" w:bidi="ar_AE"/>
@@ -6473,7 +6405,7 @@
           <w:lang w:val="ar_AE" w:bidi="ar_AE"/>
         </w:rPr>
       </w:r>
-      <w:hyperlink r:id="rId89">
+      <w:hyperlink r:id="rId87">
         <w:r>
           <w:rPr>
             <w:lang w:val="ar_AE" w:bidi="ar_AE"/>
@@ -6498,7 +6430,7 @@
           <w:lang w:val="ar_AE" w:bidi="ar_AE"/>
         </w:rPr>
       </w:r>
-      <w:hyperlink r:id="rId90">
+      <w:hyperlink r:id="rId88">
         <w:r>
           <w:rPr>
             <w:lang w:val="ar_AE" w:bidi="ar_AE"/>
@@ -6523,7 +6455,7 @@
           <w:lang w:val="ar_AE" w:bidi="ar_AE"/>
         </w:rPr>
       </w:r>
-      <w:hyperlink r:id="rId91">
+      <w:hyperlink r:id="rId89">
         <w:r>
           <w:rPr>
             <w:lang w:val="ar_AE" w:bidi="ar_AE"/>
@@ -6829,7 +6761,7 @@
           <w:lang w:val="ar_AE" w:bidi="ar_AE"/>
         </w:rPr>
       </w:r>
-      <w:hyperlink r:id="rId92">
+      <w:hyperlink r:id="rId90">
         <w:r>
           <w:rPr>
             <w:lang w:val="ar_AE" w:bidi="ar_AE"/>
@@ -6854,7 +6786,7 @@
           <w:lang w:val="ar_AE" w:bidi="ar_AE"/>
         </w:rPr>
       </w:r>
-      <w:hyperlink r:id="rId93">
+      <w:hyperlink r:id="rId91">
         <w:r>
           <w:rPr>
             <w:lang w:val="ar_AE" w:bidi="ar_AE"/>
@@ -6879,7 +6811,7 @@
           <w:lang w:val="ar_AE" w:bidi="ar_AE"/>
         </w:rPr>
       </w:r>
-      <w:hyperlink r:id="rId94">
+      <w:hyperlink r:id="rId92">
         <w:r>
           <w:rPr>
             <w:lang w:val="ar_AE" w:bidi="ar_AE"/>
@@ -7126,7 +7058,7 @@
           <w:lang w:val="ar_AE" w:bidi="ar_AE"/>
         </w:rPr>
       </w:r>
-      <w:hyperlink r:id="rId95">
+      <w:hyperlink r:id="rId93">
         <w:r>
           <w:rPr>
             <w:lang w:val="ar_AE" w:bidi="ar_AE"/>
@@ -7151,7 +7083,7 @@
           <w:lang w:val="ar_AE" w:bidi="ar_AE"/>
         </w:rPr>
       </w:r>
-      <w:hyperlink r:id="rId96">
+      <w:hyperlink r:id="rId94">
         <w:r>
           <w:rPr>
             <w:lang w:val="ar_AE" w:bidi="ar_AE"/>
@@ -7176,7 +7108,7 @@
           <w:lang w:val="ar_AE" w:bidi="ar_AE"/>
         </w:rPr>
       </w:r>
-      <w:hyperlink r:id="rId97">
+      <w:hyperlink r:id="rId95">
         <w:r>
           <w:rPr>
             <w:lang w:val="ar_AE" w:bidi="ar_AE"/>
@@ -7201,7 +7133,7 @@
           <w:lang w:val="ar_AE" w:bidi="ar_AE"/>
         </w:rPr>
       </w:r>
-      <w:hyperlink r:id="rId98">
+      <w:hyperlink r:id="rId96">
         <w:r>
           <w:rPr>
             <w:lang w:val="ar_AE" w:bidi="ar_AE"/>
@@ -7448,7 +7380,7 @@
           <w:lang w:val="ar_AE" w:bidi="ar_AE"/>
         </w:rPr>
       </w:r>
-      <w:hyperlink r:id="rId99">
+      <w:hyperlink r:id="rId97">
         <w:r>
           <w:rPr>
             <w:lang w:val="ar_AE" w:bidi="ar_AE"/>
@@ -7473,7 +7405,7 @@
           <w:lang w:val="ar_AE" w:bidi="ar_AE"/>
         </w:rPr>
       </w:r>
-      <w:hyperlink r:id="rId100">
+      <w:hyperlink r:id="rId98">
         <w:r>
           <w:rPr>
             <w:lang w:val="ar_AE" w:bidi="ar_AE"/>
@@ -7498,7 +7430,7 @@
           <w:lang w:val="ar_AE" w:bidi="ar_AE"/>
         </w:rPr>
       </w:r>
-      <w:hyperlink r:id="rId101">
+      <w:hyperlink r:id="rId99">
         <w:r>
           <w:rPr>
             <w:lang w:val="ar_AE" w:bidi="ar_AE"/>
@@ -7523,7 +7455,7 @@
           <w:lang w:val="ar_AE" w:bidi="ar_AE"/>
         </w:rPr>
       </w:r>
-      <w:hyperlink r:id="rId102">
+      <w:hyperlink r:id="rId100">
         <w:r>
           <w:rPr>
             <w:lang w:val="ar_AE" w:bidi="ar_AE"/>
@@ -7548,7 +7480,7 @@
           <w:lang w:val="ar_AE" w:bidi="ar_AE"/>
         </w:rPr>
       </w:r>
-      <w:hyperlink r:id="rId103">
+      <w:hyperlink r:id="rId101">
         <w:r>
           <w:rPr>
             <w:lang w:val="ar_AE" w:bidi="ar_AE"/>
@@ -7842,7 +7774,7 @@
           <w:lang w:val="ar_AE" w:bidi="ar_AE"/>
         </w:rPr>
       </w:r>
-      <w:hyperlink r:id="rId104">
+      <w:hyperlink r:id="rId102">
         <w:r>
           <w:rPr>
             <w:lang w:val="ar_AE" w:bidi="ar_AE"/>
@@ -7867,7 +7799,7 @@
           <w:lang w:val="ar_AE" w:bidi="ar_AE"/>
         </w:rPr>
       </w:r>
-      <w:hyperlink r:id="rId105">
+      <w:hyperlink r:id="rId103">
         <w:r>
           <w:rPr>
             <w:lang w:val="ar_AE" w:bidi="ar_AE"/>
@@ -7892,7 +7824,7 @@
           <w:lang w:val="ar_AE" w:bidi="ar_AE"/>
         </w:rPr>
       </w:r>
-      <w:hyperlink r:id="rId106">
+      <w:hyperlink r:id="rId104">
         <w:r>
           <w:rPr>
             <w:lang w:val="ar_AE" w:bidi="ar_AE"/>
@@ -7917,7 +7849,7 @@
           <w:lang w:val="ar_AE" w:bidi="ar_AE"/>
         </w:rPr>
       </w:r>
-      <w:hyperlink r:id="rId107">
+      <w:hyperlink r:id="rId105">
         <w:r>
           <w:rPr>
             <w:lang w:val="ar_AE" w:bidi="ar_AE"/>
@@ -7942,7 +7874,7 @@
           <w:lang w:val="ar_AE" w:bidi="ar_AE"/>
         </w:rPr>
       </w:r>
-      <w:hyperlink r:id="rId108">
+      <w:hyperlink r:id="rId106">
         <w:r>
           <w:rPr>
             <w:lang w:val="ar_AE" w:bidi="ar_AE"/>
@@ -7967,7 +7899,7 @@
           <w:lang w:val="ar_AE" w:bidi="ar_AE"/>
         </w:rPr>
       </w:r>
-      <w:hyperlink r:id="rId109">
+      <w:hyperlink r:id="rId107">
         <w:r>
           <w:rPr>
             <w:lang w:val="ar_AE" w:bidi="ar_AE"/>
@@ -7992,7 +7924,7 @@
           <w:lang w:val="ar_AE" w:bidi="ar_AE"/>
         </w:rPr>
       </w:r>
-      <w:hyperlink r:id="rId110">
+      <w:hyperlink r:id="rId108">
         <w:r>
           <w:rPr>
             <w:lang w:val="ar_AE" w:bidi="ar_AE"/>
@@ -8300,7 +8232,7 @@
           <w:lang w:val="ar_AE" w:bidi="ar_AE"/>
         </w:rPr>
       </w:r>
-      <w:hyperlink r:id="rId111">
+      <w:hyperlink r:id="rId109">
         <w:r>
           <w:rPr>
             <w:lang w:val="ar_AE" w:bidi="ar_AE"/>
@@ -8325,7 +8257,7 @@
           <w:lang w:val="ar_AE" w:bidi="ar_AE"/>
         </w:rPr>
       </w:r>
-      <w:hyperlink r:id="rId112">
+      <w:hyperlink r:id="rId110">
         <w:r>
           <w:rPr>
             <w:lang w:val="ar_AE" w:bidi="ar_AE"/>
@@ -8350,7 +8282,7 @@
           <w:lang w:val="ar_AE" w:bidi="ar_AE"/>
         </w:rPr>
       </w:r>
-      <w:hyperlink r:id="rId113">
+      <w:hyperlink r:id="rId111">
         <w:r>
           <w:rPr>
             <w:lang w:val="ar_AE" w:bidi="ar_AE"/>
@@ -8375,7 +8307,7 @@
           <w:lang w:val="ar_AE" w:bidi="ar_AE"/>
         </w:rPr>
       </w:r>
-      <w:hyperlink r:id="rId114">
+      <w:hyperlink r:id="rId112">
         <w:r>
           <w:rPr>
             <w:lang w:val="ar_AE" w:bidi="ar_AE"/>
@@ -8697,7 +8629,7 @@
           <w:lang w:val="ar_AE" w:bidi="ar_AE"/>
         </w:rPr>
       </w:r>
-      <w:hyperlink r:id="rId115">
+      <w:hyperlink r:id="rId113">
         <w:r>
           <w:rPr>
             <w:lang w:val="ar_AE" w:bidi="ar_AE"/>
@@ -8722,7 +8654,7 @@
           <w:lang w:val="ar_AE" w:bidi="ar_AE"/>
         </w:rPr>
       </w:r>
-      <w:hyperlink r:id="rId116">
+      <w:hyperlink r:id="rId114">
         <w:r>
           <w:rPr>
             <w:lang w:val="ar_AE" w:bidi="ar_AE"/>
@@ -8747,7 +8679,7 @@
           <w:lang w:val="ar_AE" w:bidi="ar_AE"/>
         </w:rPr>
       </w:r>
-      <w:hyperlink r:id="rId117">
+      <w:hyperlink r:id="rId115">
         <w:r>
           <w:rPr>
             <w:lang w:val="ar_AE" w:bidi="ar_AE"/>
@@ -8772,7 +8704,7 @@
           <w:lang w:val="ar_AE" w:bidi="ar_AE"/>
         </w:rPr>
       </w:r>
-      <w:hyperlink r:id="rId118">
+      <w:hyperlink r:id="rId116">
         <w:r>
           <w:rPr>
             <w:lang w:val="ar_AE" w:bidi="ar_AE"/>
@@ -8797,7 +8729,7 @@
           <w:lang w:val="ar_AE" w:bidi="ar_AE"/>
         </w:rPr>
       </w:r>
-      <w:hyperlink r:id="rId119">
+      <w:hyperlink r:id="rId117">
         <w:r>
           <w:rPr>
             <w:lang w:val="ar_AE" w:bidi="ar_AE"/>
@@ -8822,7 +8754,7 @@
           <w:lang w:val="ar_AE" w:bidi="ar_AE"/>
         </w:rPr>
       </w:r>
-      <w:hyperlink r:id="rId120">
+      <w:hyperlink r:id="rId118">
         <w:r>
           <w:rPr>
             <w:lang w:val="ar_AE" w:bidi="ar_AE"/>
@@ -8847,7 +8779,7 @@
           <w:lang w:val="ar_AE" w:bidi="ar_AE"/>
         </w:rPr>
       </w:r>
-      <w:hyperlink r:id="rId121">
+      <w:hyperlink r:id="rId119">
         <w:r>
           <w:rPr>
             <w:lang w:val="ar_AE" w:bidi="ar_AE"/>
@@ -8872,7 +8804,7 @@
           <w:lang w:val="ar_AE" w:bidi="ar_AE"/>
         </w:rPr>
       </w:r>
-      <w:hyperlink r:id="rId122">
+      <w:hyperlink r:id="rId120">
         <w:r>
           <w:rPr>
             <w:lang w:val="ar_AE" w:bidi="ar_AE"/>
@@ -8897,7 +8829,7 @@
           <w:lang w:val="ar_AE" w:bidi="ar_AE"/>
         </w:rPr>
       </w:r>
-      <w:hyperlink r:id="rId123">
+      <w:hyperlink r:id="rId121">
         <w:r>
           <w:rPr>
             <w:lang w:val="ar_AE" w:bidi="ar_AE"/>
@@ -8922,7 +8854,7 @@
           <w:lang w:val="ar_AE" w:bidi="ar_AE"/>
         </w:rPr>
       </w:r>
-      <w:hyperlink r:id="rId124">
+      <w:hyperlink r:id="rId122">
         <w:r>
           <w:rPr>
             <w:lang w:val="ar_AE" w:bidi="ar_AE"/>
@@ -9348,7 +9280,7 @@
           <w:lang w:val="ar_AE" w:bidi="ar_AE"/>
         </w:rPr>
       </w:r>
-      <w:hyperlink r:id="rId125">
+      <w:hyperlink r:id="rId123">
         <w:r>
           <w:rPr>
             <w:lang w:val="ar_AE" w:bidi="ar_AE"/>
@@ -9373,7 +9305,7 @@
           <w:lang w:val="ar_AE" w:bidi="ar_AE"/>
         </w:rPr>
       </w:r>
-      <w:hyperlink r:id="rId126">
+      <w:hyperlink r:id="rId124">
         <w:r>
           <w:rPr>
             <w:lang w:val="ar_AE" w:bidi="ar_AE"/>
@@ -9398,7 +9330,7 @@
           <w:lang w:val="ar_AE" w:bidi="ar_AE"/>
         </w:rPr>
       </w:r>
-      <w:hyperlink r:id="rId127">
+      <w:hyperlink r:id="rId125">
         <w:r>
           <w:rPr>
             <w:lang w:val="ar_AE" w:bidi="ar_AE"/>
@@ -9423,7 +9355,7 @@
           <w:lang w:val="ar_AE" w:bidi="ar_AE"/>
         </w:rPr>
       </w:r>
-      <w:hyperlink r:id="rId128">
+      <w:hyperlink r:id="rId126">
         <w:r>
           <w:rPr>
             <w:lang w:val="ar_AE" w:bidi="ar_AE"/>
@@ -9448,7 +9380,7 @@
           <w:lang w:val="ar_AE" w:bidi="ar_AE"/>
         </w:rPr>
       </w:r>
-      <w:hyperlink r:id="rId129">
+      <w:hyperlink r:id="rId127">
         <w:r>
           <w:rPr>
             <w:lang w:val="ar_AE" w:bidi="ar_AE"/>
@@ -9735,7 +9667,7 @@
           <w:lang w:val="ar_AE" w:bidi="ar_AE"/>
         </w:rPr>
       </w:r>
-      <w:hyperlink r:id="rId130">
+      <w:hyperlink r:id="rId128">
         <w:r>
           <w:rPr>
             <w:lang w:val="ar_AE" w:bidi="ar_AE"/>
@@ -9760,7 +9692,7 @@
           <w:lang w:val="ar_AE" w:bidi="ar_AE"/>
         </w:rPr>
       </w:r>
-      <w:hyperlink r:id="rId131">
+      <w:hyperlink r:id="rId129">
         <w:r>
           <w:rPr>
             <w:lang w:val="ar_AE" w:bidi="ar_AE"/>
@@ -9785,7 +9717,7 @@
           <w:lang w:val="ar_AE" w:bidi="ar_AE"/>
         </w:rPr>
       </w:r>
-      <w:hyperlink r:id="rId132">
+      <w:hyperlink r:id="rId130">
         <w:r>
           <w:rPr>
             <w:lang w:val="ar_AE" w:bidi="ar_AE"/>
@@ -10070,7 +10002,7 @@
           <w:lang w:val="ar_AE" w:bidi="ar_AE"/>
         </w:rPr>
       </w:r>
-      <w:hyperlink r:id="rId133">
+      <w:hyperlink r:id="rId131">
         <w:r>
           <w:rPr>
             <w:lang w:val="ar_AE" w:bidi="ar_AE"/>
@@ -10095,7 +10027,7 @@
           <w:lang w:val="ar_AE" w:bidi="ar_AE"/>
         </w:rPr>
       </w:r>
-      <w:hyperlink r:id="rId134">
+      <w:hyperlink r:id="rId132">
         <w:r>
           <w:rPr>
             <w:lang w:val="ar_AE" w:bidi="ar_AE"/>
@@ -10120,7 +10052,7 @@
           <w:lang w:val="ar_AE" w:bidi="ar_AE"/>
         </w:rPr>
       </w:r>
-      <w:hyperlink r:id="rId135">
+      <w:hyperlink r:id="rId133">
         <w:r>
           <w:rPr>
             <w:lang w:val="ar_AE" w:bidi="ar_AE"/>
@@ -10145,7 +10077,7 @@
           <w:lang w:val="ar_AE" w:bidi="ar_AE"/>
         </w:rPr>
       </w:r>
-      <w:hyperlink r:id="rId136">
+      <w:hyperlink r:id="rId134">
         <w:r>
           <w:rPr>
             <w:lang w:val="ar_AE" w:bidi="ar_AE"/>
@@ -10473,7 +10405,7 @@
           <w:lang w:val="ar_AE" w:bidi="ar_AE"/>
         </w:rPr>
       </w:r>
-      <w:hyperlink r:id="rId137">
+      <w:hyperlink r:id="rId135">
         <w:r>
           <w:rPr>
             <w:lang w:val="ar_AE" w:bidi="ar_AE"/>
@@ -10498,7 +10430,7 @@
           <w:lang w:val="ar_AE" w:bidi="ar_AE"/>
         </w:rPr>
       </w:r>
-      <w:hyperlink r:id="rId138">
+      <w:hyperlink r:id="rId136">
         <w:r>
           <w:rPr>
             <w:lang w:val="ar_AE" w:bidi="ar_AE"/>
@@ -10523,7 +10455,7 @@
           <w:lang w:val="ar_AE" w:bidi="ar_AE"/>
         </w:rPr>
       </w:r>
-      <w:hyperlink r:id="rId139">
+      <w:hyperlink r:id="rId137">
         <w:r>
           <w:rPr>
             <w:lang w:val="ar_AE" w:bidi="ar_AE"/>
@@ -10548,7 +10480,7 @@
           <w:lang w:val="ar_AE" w:bidi="ar_AE"/>
         </w:rPr>
       </w:r>
-      <w:hyperlink r:id="rId140">
+      <w:hyperlink r:id="rId138">
         <w:r>
           <w:rPr>
             <w:lang w:val="ar_AE" w:bidi="ar_AE"/>
@@ -10820,7 +10752,7 @@
           <w:lang w:val="ar_AE" w:bidi="ar_AE"/>
         </w:rPr>
       </w:r>
-      <w:hyperlink r:id="rId141">
+      <w:hyperlink r:id="rId139">
         <w:r>
           <w:rPr>
             <w:lang w:val="ar_AE" w:bidi="ar_AE"/>
@@ -10845,7 +10777,7 @@
           <w:lang w:val="ar_AE" w:bidi="ar_AE"/>
         </w:rPr>
       </w:r>
-      <w:hyperlink r:id="rId142">
+      <w:hyperlink r:id="rId140">
         <w:r>
           <w:rPr>
             <w:lang w:val="ar_AE" w:bidi="ar_AE"/>
@@ -10870,7 +10802,7 @@
           <w:lang w:val="ar_AE" w:bidi="ar_AE"/>
         </w:rPr>
       </w:r>
-      <w:hyperlink r:id="rId143">
+      <w:hyperlink r:id="rId141">
         <w:r>
           <w:rPr>
             <w:lang w:val="ar_AE" w:bidi="ar_AE"/>
@@ -10895,7 +10827,7 @@
           <w:lang w:val="ar_AE" w:bidi="ar_AE"/>
         </w:rPr>
       </w:r>
-      <w:hyperlink r:id="rId144">
+      <w:hyperlink r:id="rId142">
         <w:r>
           <w:rPr>
             <w:lang w:val="ar_AE" w:bidi="ar_AE"/>
@@ -11164,7 +11096,7 @@
           <w:lang w:val="ar_AE" w:bidi="ar_AE"/>
         </w:rPr>
       </w:r>
-      <w:hyperlink r:id="rId145">
+      <w:hyperlink r:id="rId143">
         <w:r>
           <w:rPr>
             <w:lang w:val="ar_AE" w:bidi="ar_AE"/>
@@ -11189,7 +11121,7 @@
           <w:lang w:val="ar_AE" w:bidi="ar_AE"/>
         </w:rPr>
       </w:r>
-      <w:hyperlink r:id="rId146">
+      <w:hyperlink r:id="rId144">
         <w:r>
           <w:rPr>
             <w:lang w:val="ar_AE" w:bidi="ar_AE"/>
@@ -11214,7 +11146,7 @@
           <w:lang w:val="ar_AE" w:bidi="ar_AE"/>
         </w:rPr>
       </w:r>
-      <w:hyperlink r:id="rId147">
+      <w:hyperlink r:id="rId145">
         <w:r>
           <w:rPr>
             <w:lang w:val="ar_AE" w:bidi="ar_AE"/>
@@ -11239,7 +11171,7 @@
           <w:lang w:val="ar_AE" w:bidi="ar_AE"/>
         </w:rPr>
       </w:r>
-      <w:hyperlink r:id="rId148">
+      <w:hyperlink r:id="rId146">
         <w:r>
           <w:rPr>
             <w:lang w:val="ar_AE" w:bidi="ar_AE"/>
@@ -11264,7 +11196,7 @@
           <w:lang w:val="ar_AE" w:bidi="ar_AE"/>
         </w:rPr>
       </w:r>
-      <w:hyperlink r:id="rId149">
+      <w:hyperlink r:id="rId147">
         <w:r>
           <w:rPr>
             <w:lang w:val="ar_AE" w:bidi="ar_AE"/>
@@ -11572,7 +11504,7 @@
           <w:lang w:val="ar_AE" w:bidi="ar_AE"/>
         </w:rPr>
       </w:r>
-      <w:hyperlink r:id="rId150">
+      <w:hyperlink r:id="rId148">
         <w:r>
           <w:rPr>
             <w:lang w:val="ar_AE" w:bidi="ar_AE"/>
@@ -11597,7 +11529,7 @@
           <w:lang w:val="ar_AE" w:bidi="ar_AE"/>
         </w:rPr>
       </w:r>
-      <w:hyperlink r:id="rId151">
+      <w:hyperlink r:id="rId149">
         <w:r>
           <w:rPr>
             <w:lang w:val="ar_AE" w:bidi="ar_AE"/>
@@ -11622,7 +11554,7 @@
           <w:lang w:val="ar_AE" w:bidi="ar_AE"/>
         </w:rPr>
       </w:r>
-      <w:hyperlink r:id="rId152">
+      <w:hyperlink r:id="rId150">
         <w:r>
           <w:rPr>
             <w:lang w:val="ar_AE" w:bidi="ar_AE"/>
@@ -11647,7 +11579,7 @@
           <w:lang w:val="ar_AE" w:bidi="ar_AE"/>
         </w:rPr>
       </w:r>
-      <w:hyperlink r:id="rId153">
+      <w:hyperlink r:id="rId151">
         <w:r>
           <w:rPr>
             <w:lang w:val="ar_AE" w:bidi="ar_AE"/>
@@ -11672,7 +11604,7 @@
           <w:lang w:val="ar_AE" w:bidi="ar_AE"/>
         </w:rPr>
       </w:r>
-      <w:hyperlink r:id="rId154">
+      <w:hyperlink r:id="rId152">
         <w:r>
           <w:rPr>
             <w:lang w:val="ar_AE" w:bidi="ar_AE"/>
@@ -11697,7 +11629,7 @@
           <w:lang w:val="ar_AE" w:bidi="ar_AE"/>
         </w:rPr>
       </w:r>
-      <w:hyperlink r:id="rId155">
+      <w:hyperlink r:id="rId153">
         <w:r>
           <w:rPr>
             <w:lang w:val="ar_AE" w:bidi="ar_AE"/>
@@ -11887,7 +11819,7 @@
           <w:lang w:val="ar_AE" w:bidi="ar_AE"/>
         </w:rPr>
       </w:r>
-      <w:hyperlink r:id="rId156">
+      <w:hyperlink r:id="rId154">
         <w:r>
           <w:rPr>
             <w:lang w:val="ar_AE" w:bidi="ar_AE"/>
@@ -11912,7 +11844,7 @@
           <w:lang w:val="ar_AE" w:bidi="ar_AE"/>
         </w:rPr>
       </w:r>
-      <w:hyperlink r:id="rId157">
+      <w:hyperlink r:id="rId155">
         <w:r>
           <w:rPr>
             <w:lang w:val="ar_AE" w:bidi="ar_AE"/>
@@ -11937,7 +11869,7 @@
           <w:lang w:val="ar_AE" w:bidi="ar_AE"/>
         </w:rPr>
       </w:r>
-      <w:hyperlink r:id="rId158">
+      <w:hyperlink r:id="rId156">
         <w:r>
           <w:rPr>
             <w:lang w:val="ar_AE" w:bidi="ar_AE"/>
@@ -11962,7 +11894,7 @@
           <w:lang w:val="ar_AE" w:bidi="ar_AE"/>
         </w:rPr>
       </w:r>
-      <w:hyperlink r:id="rId159">
+      <w:hyperlink r:id="rId157">
         <w:r>
           <w:rPr>
             <w:lang w:val="ar_AE" w:bidi="ar_AE"/>
@@ -11987,7 +11919,7 @@
           <w:lang w:val="ar_AE" w:bidi="ar_AE"/>
         </w:rPr>
       </w:r>
-      <w:hyperlink r:id="rId160">
+      <w:hyperlink r:id="rId158">
         <w:r>
           <w:rPr>
             <w:lang w:val="ar_AE" w:bidi="ar_AE"/>
@@ -12012,7 +11944,7 @@
           <w:lang w:val="ar_AE" w:bidi="ar_AE"/>
         </w:rPr>
       </w:r>
-      <w:hyperlink r:id="rId161">
+      <w:hyperlink r:id="rId159">
         <w:r>
           <w:rPr>
             <w:lang w:val="ar_AE" w:bidi="ar_AE"/>
@@ -12530,7 +12462,7 @@
           <w:lang w:val="ar_AE" w:bidi="ar_AE"/>
         </w:rPr>
       </w:r>
-      <w:hyperlink r:id="rId162">
+      <w:hyperlink r:id="rId160">
         <w:r>
           <w:rPr>
             <w:lang w:val="ar_AE" w:bidi="ar_AE"/>
@@ -12555,7 +12487,7 @@
           <w:lang w:val="ar_AE" w:bidi="ar_AE"/>
         </w:rPr>
       </w:r>
-      <w:hyperlink r:id="rId163">
+      <w:hyperlink r:id="rId161">
         <w:r>
           <w:rPr>
             <w:lang w:val="ar_AE" w:bidi="ar_AE"/>
@@ -12580,7 +12512,7 @@
           <w:lang w:val="ar_AE" w:bidi="ar_AE"/>
         </w:rPr>
       </w:r>
-      <w:hyperlink r:id="rId164">
+      <w:hyperlink r:id="rId162">
         <w:r>
           <w:rPr>
             <w:lang w:val="ar_AE" w:bidi="ar_AE"/>
@@ -12605,7 +12537,7 @@
           <w:lang w:val="ar_AE" w:bidi="ar_AE"/>
         </w:rPr>
       </w:r>
-      <w:hyperlink r:id="rId165">
+      <w:hyperlink r:id="rId163">
         <w:r>
           <w:rPr>
             <w:lang w:val="ar_AE" w:bidi="ar_AE"/>
@@ -12942,7 +12874,7 @@
           <w:lang w:val="ar_AE" w:bidi="ar_AE"/>
         </w:rPr>
       </w:r>
-      <w:hyperlink r:id="rId166">
+      <w:hyperlink r:id="rId164">
         <w:r>
           <w:rPr>
             <w:lang w:val="ar_AE" w:bidi="ar_AE"/>
@@ -12967,7 +12899,7 @@
           <w:lang w:val="ar_AE" w:bidi="ar_AE"/>
         </w:rPr>
       </w:r>
-      <w:hyperlink r:id="rId167">
+      <w:hyperlink r:id="rId165">
         <w:r>
           <w:rPr>
             <w:lang w:val="ar_AE" w:bidi="ar_AE"/>
@@ -12992,7 +12924,7 @@
           <w:lang w:val="ar_AE" w:bidi="ar_AE"/>
         </w:rPr>
       </w:r>
-      <w:hyperlink r:id="rId168">
+      <w:hyperlink r:id="rId166">
         <w:r>
           <w:rPr>
             <w:lang w:val="ar_AE" w:bidi="ar_AE"/>
@@ -13017,7 +12949,7 @@
           <w:lang w:val="ar_AE" w:bidi="ar_AE"/>
         </w:rPr>
       </w:r>
-      <w:hyperlink r:id="rId169">
+      <w:hyperlink r:id="rId167">
         <w:r>
           <w:rPr>
             <w:lang w:val="ar_AE" w:bidi="ar_AE"/>
@@ -13042,7 +12974,7 @@
           <w:lang w:val="ar_AE" w:bidi="ar_AE"/>
         </w:rPr>
       </w:r>
-      <w:hyperlink r:id="rId170">
+      <w:hyperlink r:id="rId168">
         <w:r>
           <w:rPr>
             <w:lang w:val="ar_AE" w:bidi="ar_AE"/>
@@ -13279,7 +13211,7 @@
           <w:lang w:val="ar_AE" w:bidi="ar_AE"/>
         </w:rPr>
       </w:r>
-      <w:hyperlink r:id="rId171">
+      <w:hyperlink r:id="rId169">
         <w:r>
           <w:rPr>
             <w:lang w:val="ar_AE" w:bidi="ar_AE"/>
@@ -13304,7 +13236,7 @@
           <w:lang w:val="ar_AE" w:bidi="ar_AE"/>
         </w:rPr>
       </w:r>
-      <w:hyperlink r:id="rId172">
+      <w:hyperlink r:id="rId170">
         <w:r>
           <w:rPr>
             <w:lang w:val="ar_AE" w:bidi="ar_AE"/>
@@ -13329,7 +13261,7 @@
           <w:lang w:val="ar_AE" w:bidi="ar_AE"/>
         </w:rPr>
       </w:r>
-      <w:hyperlink r:id="rId173">
+      <w:hyperlink r:id="rId171">
         <w:r>
           <w:rPr>
             <w:lang w:val="ar_AE" w:bidi="ar_AE"/>
@@ -13354,7 +13286,7 @@
           <w:lang w:val="ar_AE" w:bidi="ar_AE"/>
         </w:rPr>
       </w:r>
-      <w:hyperlink r:id="rId174">
+      <w:hyperlink r:id="rId172">
         <w:r>
           <w:rPr>
             <w:lang w:val="ar_AE" w:bidi="ar_AE"/>
@@ -13379,7 +13311,7 @@
           <w:lang w:val="ar_AE" w:bidi="ar_AE"/>
         </w:rPr>
       </w:r>
-      <w:hyperlink r:id="rId175">
+      <w:hyperlink r:id="rId173">
         <w:r>
           <w:rPr>
             <w:lang w:val="ar_AE" w:bidi="ar_AE"/>
@@ -13404,7 +13336,7 @@
           <w:lang w:val="ar_AE" w:bidi="ar_AE"/>
         </w:rPr>
       </w:r>
-      <w:hyperlink r:id="rId176">
+      <w:hyperlink r:id="rId174">
         <w:r>
           <w:rPr>
             <w:lang w:val="ar_AE" w:bidi="ar_AE"/>
@@ -13631,7 +13563,7 @@
           <w:lang w:val="ar_AE" w:bidi="ar_AE"/>
         </w:rPr>
       </w:r>
-      <w:hyperlink r:id="rId177">
+      <w:hyperlink r:id="rId175">
         <w:r>
           <w:rPr>
             <w:lang w:val="ar_AE" w:bidi="ar_AE"/>
@@ -13656,7 +13588,7 @@
           <w:lang w:val="ar_AE" w:bidi="ar_AE"/>
         </w:rPr>
       </w:r>
-      <w:hyperlink r:id="rId178">
+      <w:hyperlink r:id="rId176">
         <w:r>
           <w:rPr>
             <w:lang w:val="ar_AE" w:bidi="ar_AE"/>
@@ -13681,7 +13613,7 @@
           <w:lang w:val="ar_AE" w:bidi="ar_AE"/>
         </w:rPr>
       </w:r>
-      <w:hyperlink r:id="rId179">
+      <w:hyperlink r:id="rId177">
         <w:r>
           <w:rPr>
             <w:lang w:val="ar_AE" w:bidi="ar_AE"/>
@@ -13706,7 +13638,7 @@
           <w:lang w:val="ar_AE" w:bidi="ar_AE"/>
         </w:rPr>
       </w:r>
-      <w:hyperlink r:id="rId180">
+      <w:hyperlink r:id="rId178">
         <w:r>
           <w:rPr>
             <w:lang w:val="ar_AE" w:bidi="ar_AE"/>
@@ -13915,7 +13847,7 @@
           <w:lang w:val="ar_AE" w:bidi="ar_AE"/>
         </w:rPr>
       </w:r>
-      <w:hyperlink r:id="rId181">
+      <w:hyperlink r:id="rId179">
         <w:r>
           <w:rPr>
             <w:lang w:val="ar_AE" w:bidi="ar_AE"/>
@@ -13940,7 +13872,7 @@
           <w:lang w:val="ar_AE" w:bidi="ar_AE"/>
         </w:rPr>
       </w:r>
-      <w:hyperlink r:id="rId182">
+      <w:hyperlink r:id="rId180">
         <w:r>
           <w:rPr>
             <w:lang w:val="ar_AE" w:bidi="ar_AE"/>
@@ -13965,7 +13897,7 @@
           <w:lang w:val="ar_AE" w:bidi="ar_AE"/>
         </w:rPr>
       </w:r>
-      <w:hyperlink r:id="rId183">
+      <w:hyperlink r:id="rId181">
         <w:r>
           <w:rPr>
             <w:lang w:val="ar_AE" w:bidi="ar_AE"/>
@@ -13990,7 +13922,7 @@
           <w:lang w:val="ar_AE" w:bidi="ar_AE"/>
         </w:rPr>
       </w:r>
-      <w:hyperlink r:id="rId184">
+      <w:hyperlink r:id="rId182">
         <w:r>
           <w:rPr>
             <w:lang w:val="ar_AE" w:bidi="ar_AE"/>
@@ -14015,7 +13947,7 @@
           <w:lang w:val="ar_AE" w:bidi="ar_AE"/>
         </w:rPr>
       </w:r>
-      <w:hyperlink r:id="rId185">
+      <w:hyperlink r:id="rId183">
         <w:r>
           <w:rPr>
             <w:lang w:val="ar_AE" w:bidi="ar_AE"/>
@@ -14300,7 +14232,7 @@
           <w:lang w:val="ar_AE" w:bidi="ar_AE"/>
         </w:rPr>
       </w:r>
-      <w:hyperlink r:id="rId186">
+      <w:hyperlink r:id="rId184">
         <w:r>
           <w:rPr>
             <w:lang w:val="ar_AE" w:bidi="ar_AE"/>
@@ -14325,7 +14257,7 @@
           <w:lang w:val="ar_AE" w:bidi="ar_AE"/>
         </w:rPr>
       </w:r>
-      <w:hyperlink r:id="rId187">
+      <w:hyperlink r:id="rId185">
         <w:r>
           <w:rPr>
             <w:lang w:val="ar_AE" w:bidi="ar_AE"/>
@@ -14350,7 +14282,7 @@
           <w:lang w:val="ar_AE" w:bidi="ar_AE"/>
         </w:rPr>
       </w:r>
-      <w:hyperlink r:id="rId188">
+      <w:hyperlink r:id="rId186">
         <w:r>
           <w:rPr>
             <w:lang w:val="ar_AE" w:bidi="ar_AE"/>
@@ -14375,7 +14307,7 @@
           <w:lang w:val="ar_AE" w:bidi="ar_AE"/>
         </w:rPr>
       </w:r>
-      <w:hyperlink r:id="rId189">
+      <w:hyperlink r:id="rId187">
         <w:r>
           <w:rPr>
             <w:lang w:val="ar_AE" w:bidi="ar_AE"/>
@@ -14400,7 +14332,7 @@
           <w:lang w:val="ar_AE" w:bidi="ar_AE"/>
         </w:rPr>
       </w:r>
-      <w:hyperlink r:id="rId190">
+      <w:hyperlink r:id="rId188">
         <w:r>
           <w:rPr>
             <w:lang w:val="ar_AE" w:bidi="ar_AE"/>
@@ -14425,7 +14357,7 @@
           <w:lang w:val="ar_AE" w:bidi="ar_AE"/>
         </w:rPr>
       </w:r>
-      <w:hyperlink r:id="rId191">
+      <w:hyperlink r:id="rId189">
         <w:r>
           <w:rPr>
             <w:lang w:val="ar_AE" w:bidi="ar_AE"/>
@@ -14450,7 +14382,7 @@
           <w:lang w:val="ar_AE" w:bidi="ar_AE"/>
         </w:rPr>
       </w:r>
-      <w:hyperlink r:id="rId192">
+      <w:hyperlink r:id="rId190">
         <w:r>
           <w:rPr>
             <w:lang w:val="ar_AE" w:bidi="ar_AE"/>
@@ -14475,7 +14407,7 @@
           <w:lang w:val="ar_AE" w:bidi="ar_AE"/>
         </w:rPr>
       </w:r>
-      <w:hyperlink r:id="rId193">
+      <w:hyperlink r:id="rId191">
         <w:r>
           <w:rPr>
             <w:lang w:val="ar_AE" w:bidi="ar_AE"/>
@@ -14500,7 +14432,7 @@
           <w:lang w:val="ar_AE" w:bidi="ar_AE"/>
         </w:rPr>
       </w:r>
-      <w:hyperlink r:id="rId194">
+      <w:hyperlink r:id="rId192">
         <w:r>
           <w:rPr>
             <w:lang w:val="ar_AE" w:bidi="ar_AE"/>
@@ -14525,7 +14457,7 @@
           <w:lang w:val="ar_AE" w:bidi="ar_AE"/>
         </w:rPr>
       </w:r>
-      <w:hyperlink r:id="rId195">
+      <w:hyperlink r:id="rId193">
         <w:r>
           <w:rPr>
             <w:lang w:val="ar_AE" w:bidi="ar_AE"/>
@@ -14982,7 +14914,7 @@
           <w:lang w:val="ar_AE" w:bidi="ar_AE"/>
         </w:rPr>
       </w:r>
-      <w:hyperlink r:id="rId196">
+      <w:hyperlink r:id="rId194">
         <w:r>
           <w:rPr>
             <w:lang w:val="ar_AE" w:bidi="ar_AE"/>
@@ -15007,7 +14939,7 @@
           <w:lang w:val="ar_AE" w:bidi="ar_AE"/>
         </w:rPr>
       </w:r>
-      <w:hyperlink r:id="rId197">
+      <w:hyperlink r:id="rId195">
         <w:r>
           <w:rPr>
             <w:lang w:val="ar_AE" w:bidi="ar_AE"/>
@@ -15032,7 +14964,7 @@
           <w:lang w:val="ar_AE" w:bidi="ar_AE"/>
         </w:rPr>
       </w:r>
-      <w:hyperlink r:id="rId198">
+      <w:hyperlink r:id="rId196">
         <w:r>
           <w:rPr>
             <w:lang w:val="ar_AE" w:bidi="ar_AE"/>
@@ -15479,7 +15411,7 @@
           <w:lang w:val="ar_AE" w:bidi="ar_AE"/>
         </w:rPr>
       </w:r>
-      <w:hyperlink r:id="rId199">
+      <w:hyperlink r:id="rId197">
         <w:r>
           <w:rPr>
             <w:lang w:val="ar_AE" w:bidi="ar_AE"/>
@@ -15504,7 +15436,7 @@
           <w:lang w:val="ar_AE" w:bidi="ar_AE"/>
         </w:rPr>
       </w:r>
-      <w:hyperlink r:id="rId200">
+      <w:hyperlink r:id="rId198">
         <w:r>
           <w:rPr>
             <w:lang w:val="ar_AE" w:bidi="ar_AE"/>
@@ -15529,7 +15461,7 @@
           <w:lang w:val="ar_AE" w:bidi="ar_AE"/>
         </w:rPr>
       </w:r>
-      <w:hyperlink r:id="rId201">
+      <w:hyperlink r:id="rId199">
         <w:r>
           <w:rPr>
             <w:lang w:val="ar_AE" w:bidi="ar_AE"/>
@@ -15554,7 +15486,7 @@
           <w:lang w:val="ar_AE" w:bidi="ar_AE"/>
         </w:rPr>
       </w:r>
-      <w:hyperlink r:id="rId202">
+      <w:hyperlink r:id="rId200">
         <w:r>
           <w:rPr>
             <w:lang w:val="ar_AE" w:bidi="ar_AE"/>
@@ -15579,7 +15511,7 @@
           <w:lang w:val="ar_AE" w:bidi="ar_AE"/>
         </w:rPr>
       </w:r>
-      <w:hyperlink r:id="rId203">
+      <w:hyperlink r:id="rId201">
         <w:r>
           <w:rPr>
             <w:lang w:val="ar_AE" w:bidi="ar_AE"/>
@@ -15604,7 +15536,7 @@
           <w:lang w:val="ar_AE" w:bidi="ar_AE"/>
         </w:rPr>
       </w:r>
-      <w:hyperlink r:id="rId204">
+      <w:hyperlink r:id="rId202">
         <w:r>
           <w:rPr>
             <w:lang w:val="ar_AE" w:bidi="ar_AE"/>
@@ -15629,7 +15561,7 @@
           <w:lang w:val="ar_AE" w:bidi="ar_AE"/>
         </w:rPr>
       </w:r>
-      <w:hyperlink r:id="rId205">
+      <w:hyperlink r:id="rId203">
         <w:r>
           <w:rPr>
             <w:lang w:val="ar_AE" w:bidi="ar_AE"/>
@@ -15654,7 +15586,7 @@
           <w:lang w:val="ar_AE" w:bidi="ar_AE"/>
         </w:rPr>
       </w:r>
-      <w:hyperlink r:id="rId206">
+      <w:hyperlink r:id="rId204">
         <w:r>
           <w:rPr>
             <w:lang w:val="ar_AE" w:bidi="ar_AE"/>
@@ -15679,7 +15611,7 @@
           <w:lang w:val="ar_AE" w:bidi="ar_AE"/>
         </w:rPr>
       </w:r>
-      <w:hyperlink r:id="rId207">
+      <w:hyperlink r:id="rId205">
         <w:r>
           <w:rPr>
             <w:lang w:val="ar_AE" w:bidi="ar_AE"/>
@@ -15704,7 +15636,7 @@
           <w:lang w:val="ar_AE" w:bidi="ar_AE"/>
         </w:rPr>
       </w:r>
-      <w:hyperlink r:id="rId208">
+      <w:hyperlink r:id="rId206">
         <w:r>
           <w:rPr>
             <w:lang w:val="ar_AE" w:bidi="ar_AE"/>
@@ -16014,7 +15946,7 @@
           <w:lang w:val="ar_AE" w:bidi="ar_AE"/>
         </w:rPr>
       </w:r>
-      <w:hyperlink r:id="rId209">
+      <w:hyperlink r:id="rId207">
         <w:r>
           <w:rPr>
             <w:lang w:val="ar_AE" w:bidi="ar_AE"/>
@@ -16039,7 +15971,7 @@
           <w:lang w:val="ar_AE" w:bidi="ar_AE"/>
         </w:rPr>
       </w:r>
-      <w:hyperlink r:id="rId210">
+      <w:hyperlink r:id="rId208">
         <w:r>
           <w:rPr>
             <w:lang w:val="ar_AE" w:bidi="ar_AE"/>
@@ -16064,7 +15996,7 @@
           <w:lang w:val="ar_AE" w:bidi="ar_AE"/>
         </w:rPr>
       </w:r>
-      <w:hyperlink r:id="rId211">
+      <w:hyperlink r:id="rId209">
         <w:r>
           <w:rPr>
             <w:lang w:val="ar_AE" w:bidi="ar_AE"/>
@@ -16089,7 +16021,7 @@
           <w:lang w:val="ar_AE" w:bidi="ar_AE"/>
         </w:rPr>
       </w:r>
-      <w:hyperlink r:id="rId212">
+      <w:hyperlink r:id="rId210">
         <w:r>
           <w:rPr>
             <w:lang w:val="ar_AE" w:bidi="ar_AE"/>
@@ -16114,7 +16046,7 @@
           <w:lang w:val="ar_AE" w:bidi="ar_AE"/>
         </w:rPr>
       </w:r>
-      <w:hyperlink r:id="rId213">
+      <w:hyperlink r:id="rId211">
         <w:r>
           <w:rPr>
             <w:lang w:val="ar_AE" w:bidi="ar_AE"/>
@@ -16676,7 +16608,7 @@
           <w:lang w:val="ar_AE" w:bidi="ar_AE"/>
         </w:rPr>
       </w:r>
-      <w:hyperlink r:id="rId214">
+      <w:hyperlink r:id="rId212">
         <w:r>
           <w:rPr>
             <w:lang w:val="ar_AE" w:bidi="ar_AE"/>
@@ -16701,7 +16633,7 @@
           <w:lang w:val="ar_AE" w:bidi="ar_AE"/>
         </w:rPr>
       </w:r>
-      <w:hyperlink r:id="rId215">
+      <w:hyperlink r:id="rId213">
         <w:r>
           <w:rPr>
             <w:lang w:val="ar_AE" w:bidi="ar_AE"/>
@@ -16726,7 +16658,7 @@
           <w:lang w:val="ar_AE" w:bidi="ar_AE"/>
         </w:rPr>
       </w:r>
-      <w:hyperlink r:id="rId216">
+      <w:hyperlink r:id="rId214">
         <w:r>
           <w:rPr>
             <w:lang w:val="ar_AE" w:bidi="ar_AE"/>
@@ -16944,7 +16876,7 @@
           <w:lang w:val="ar_AE" w:bidi="ar_AE"/>
         </w:rPr>
       </w:r>
-      <w:hyperlink r:id="rId217">
+      <w:hyperlink r:id="rId215">
         <w:r>
           <w:rPr>
             <w:lang w:val="ar_AE" w:bidi="ar_AE"/>
@@ -16969,7 +16901,7 @@
           <w:lang w:val="ar_AE" w:bidi="ar_AE"/>
         </w:rPr>
       </w:r>
-      <w:hyperlink r:id="rId218">
+      <w:hyperlink r:id="rId216">
         <w:r>
           <w:rPr>
             <w:lang w:val="ar_AE" w:bidi="ar_AE"/>
@@ -16994,7 +16926,7 @@
           <w:lang w:val="ar_AE" w:bidi="ar_AE"/>
         </w:rPr>
       </w:r>
-      <w:hyperlink r:id="rId219">
+      <w:hyperlink r:id="rId217">
         <w:r>
           <w:rPr>
             <w:lang w:val="ar_AE" w:bidi="ar_AE"/>
@@ -17019,7 +16951,7 @@
           <w:lang w:val="ar_AE" w:bidi="ar_AE"/>
         </w:rPr>
       </w:r>
-      <w:hyperlink r:id="rId220">
+      <w:hyperlink r:id="rId218">
         <w:r>
           <w:rPr>
             <w:lang w:val="ar_AE" w:bidi="ar_AE"/>
@@ -17357,7 +17289,7 @@
           <w:lang w:val="ar_AE" w:bidi="ar_AE"/>
         </w:rPr>
       </w:r>
-      <w:hyperlink r:id="rId221">
+      <w:hyperlink r:id="rId219">
         <w:r>
           <w:rPr>
             <w:lang w:val="ar_AE" w:bidi="ar_AE"/>
@@ -17382,7 +17314,7 @@
           <w:lang w:val="ar_AE" w:bidi="ar_AE"/>
         </w:rPr>
       </w:r>
-      <w:hyperlink r:id="rId222">
+      <w:hyperlink r:id="rId220">
         <w:r>
           <w:rPr>
             <w:lang w:val="ar_AE" w:bidi="ar_AE"/>
@@ -17407,7 +17339,7 @@
           <w:lang w:val="ar_AE" w:bidi="ar_AE"/>
         </w:rPr>
       </w:r>
-      <w:hyperlink r:id="rId223">
+      <w:hyperlink r:id="rId221">
         <w:r>
           <w:rPr>
             <w:lang w:val="ar_AE" w:bidi="ar_AE"/>
@@ -17775,7 +17707,7 @@
           <w:lang w:val="ar_AE" w:bidi="ar_AE"/>
         </w:rPr>
       </w:r>
-      <w:hyperlink r:id="rId224">
+      <w:hyperlink r:id="rId222">
         <w:r>
           <w:rPr>
             <w:lang w:val="ar_AE" w:bidi="ar_AE"/>
@@ -17800,7 +17732,7 @@
           <w:lang w:val="ar_AE" w:bidi="ar_AE"/>
         </w:rPr>
       </w:r>
-      <w:hyperlink r:id="rId225">
+      <w:hyperlink r:id="rId223">
         <w:r>
           <w:rPr>
             <w:lang w:val="ar_AE" w:bidi="ar_AE"/>
@@ -17825,7 +17757,7 @@
           <w:lang w:val="ar_AE" w:bidi="ar_AE"/>
         </w:rPr>
       </w:r>
-      <w:hyperlink r:id="rId226">
+      <w:hyperlink r:id="rId224">
         <w:r>
           <w:rPr>
             <w:lang w:val="ar_AE" w:bidi="ar_AE"/>
@@ -17850,7 +17782,7 @@
           <w:lang w:val="ar_AE" w:bidi="ar_AE"/>
         </w:rPr>
       </w:r>
-      <w:hyperlink r:id="rId227">
+      <w:hyperlink r:id="rId225">
         <w:r>
           <w:rPr>
             <w:lang w:val="ar_AE" w:bidi="ar_AE"/>
@@ -17875,7 +17807,7 @@
           <w:lang w:val="ar_AE" w:bidi="ar_AE"/>
         </w:rPr>
       </w:r>
-      <w:hyperlink r:id="rId228">
+      <w:hyperlink r:id="rId226">
         <w:r>
           <w:rPr>
             <w:lang w:val="ar_AE" w:bidi="ar_AE"/>
@@ -18669,7 +18601,7 @@
           <w:lang w:val="ar_AE" w:bidi="ar_AE"/>
         </w:rPr>
       </w:r>
-      <w:hyperlink r:id="rId229">
+      <w:hyperlink r:id="rId227">
         <w:r>
           <w:rPr>
             <w:lang w:val="ar_AE" w:bidi="ar_AE"/>
@@ -18694,7 +18626,7 @@
           <w:lang w:val="ar_AE" w:bidi="ar_AE"/>
         </w:rPr>
       </w:r>
-      <w:hyperlink r:id="rId230">
+      <w:hyperlink r:id="rId228">
         <w:r>
           <w:rPr>
             <w:lang w:val="ar_AE" w:bidi="ar_AE"/>
@@ -18719,7 +18651,7 @@
           <w:lang w:val="ar_AE" w:bidi="ar_AE"/>
         </w:rPr>
       </w:r>
-      <w:hyperlink r:id="rId231">
+      <w:hyperlink r:id="rId229">
         <w:r>
           <w:rPr>
             <w:lang w:val="ar_AE" w:bidi="ar_AE"/>
@@ -18744,7 +18676,7 @@
           <w:lang w:val="ar_AE" w:bidi="ar_AE"/>
         </w:rPr>
       </w:r>
-      <w:hyperlink r:id="rId232">
+      <w:hyperlink r:id="rId230">
         <w:r>
           <w:rPr>
             <w:lang w:val="ar_AE" w:bidi="ar_AE"/>
@@ -18769,7 +18701,7 @@
           <w:lang w:val="ar_AE" w:bidi="ar_AE"/>
         </w:rPr>
       </w:r>
-      <w:hyperlink r:id="rId233">
+      <w:hyperlink r:id="rId231">
         <w:r>
           <w:rPr>
             <w:lang w:val="ar_AE" w:bidi="ar_AE"/>
@@ -18794,7 +18726,7 @@
           <w:lang w:val="ar_AE" w:bidi="ar_AE"/>
         </w:rPr>
       </w:r>
-      <w:hyperlink r:id="rId234">
+      <w:hyperlink r:id="rId232">
         <w:r>
           <w:rPr>
             <w:lang w:val="ar_AE" w:bidi="ar_AE"/>
@@ -18819,7 +18751,7 @@
           <w:lang w:val="ar_AE" w:bidi="ar_AE"/>
         </w:rPr>
       </w:r>
-      <w:hyperlink r:id="rId235">
+      <w:hyperlink r:id="rId233">
         <w:r>
           <w:rPr>
             <w:lang w:val="ar_AE" w:bidi="ar_AE"/>
@@ -18844,7 +18776,7 @@
           <w:lang w:val="ar_AE" w:bidi="ar_AE"/>
         </w:rPr>
       </w:r>
-      <w:hyperlink r:id="rId236">
+      <w:hyperlink r:id="rId234">
         <w:r>
           <w:rPr>
             <w:lang w:val="ar_AE" w:bidi="ar_AE"/>
@@ -19150,7 +19082,7 @@
           <w:lang w:val="ar_AE" w:bidi="ar_AE"/>
         </w:rPr>
       </w:r>
-      <w:hyperlink r:id="rId237">
+      <w:hyperlink r:id="rId235">
         <w:r>
           <w:rPr>
             <w:lang w:val="ar_AE" w:bidi="ar_AE"/>
@@ -19175,7 +19107,7 @@
           <w:lang w:val="ar_AE" w:bidi="ar_AE"/>
         </w:rPr>
       </w:r>
-      <w:hyperlink r:id="rId238">
+      <w:hyperlink r:id="rId236">
         <w:r>
           <w:rPr>
             <w:lang w:val="ar_AE" w:bidi="ar_AE"/>
@@ -19200,7 +19132,7 @@
           <w:lang w:val="ar_AE" w:bidi="ar_AE"/>
         </w:rPr>
       </w:r>
-      <w:hyperlink r:id="rId239">
+      <w:hyperlink r:id="rId237">
         <w:r>
           <w:rPr>
             <w:lang w:val="ar_AE" w:bidi="ar_AE"/>
@@ -19225,7 +19157,7 @@
           <w:lang w:val="ar_AE" w:bidi="ar_AE"/>
         </w:rPr>
       </w:r>
-      <w:hyperlink r:id="rId240">
+      <w:hyperlink r:id="rId238">
         <w:r>
           <w:rPr>
             <w:lang w:val="ar_AE" w:bidi="ar_AE"/>
@@ -19827,7 +19759,7 @@
           <w:lang w:val="ar_AE" w:bidi="ar_AE"/>
         </w:rPr>
       </w:r>
-      <w:hyperlink r:id="rId241">
+      <w:hyperlink r:id="rId239">
         <w:r>
           <w:rPr>
             <w:lang w:val="ar_AE" w:bidi="ar_AE"/>
@@ -19852,7 +19784,7 @@
           <w:lang w:val="ar_AE" w:bidi="ar_AE"/>
         </w:rPr>
       </w:r>
-      <w:hyperlink r:id="rId242">
+      <w:hyperlink r:id="rId240">
         <w:r>
           <w:rPr>
             <w:lang w:val="ar_AE" w:bidi="ar_AE"/>
@@ -19877,7 +19809,7 @@
           <w:lang w:val="ar_AE" w:bidi="ar_AE"/>
         </w:rPr>
       </w:r>
-      <w:hyperlink r:id="rId243">
+      <w:hyperlink r:id="rId241">
         <w:r>
           <w:rPr>
             <w:lang w:val="ar_AE" w:bidi="ar_AE"/>
@@ -19902,7 +19834,7 @@
           <w:lang w:val="ar_AE" w:bidi="ar_AE"/>
         </w:rPr>
       </w:r>
-      <w:hyperlink r:id="rId244">
+      <w:hyperlink r:id="rId242">
         <w:r>
           <w:rPr>
             <w:lang w:val="ar_AE" w:bidi="ar_AE"/>
@@ -19927,7 +19859,7 @@
           <w:lang w:val="ar_AE" w:bidi="ar_AE"/>
         </w:rPr>
       </w:r>
-      <w:hyperlink r:id="rId245">
+      <w:hyperlink r:id="rId243">
         <w:r>
           <w:rPr>
             <w:lang w:val="ar_AE" w:bidi="ar_AE"/>
@@ -19952,7 +19884,7 @@
           <w:lang w:val="ar_AE" w:bidi="ar_AE"/>
         </w:rPr>
       </w:r>
-      <w:hyperlink r:id="rId246">
+      <w:hyperlink r:id="rId244">
         <w:r>
           <w:rPr>
             <w:lang w:val="ar_AE" w:bidi="ar_AE"/>
@@ -19977,7 +19909,7 @@
           <w:lang w:val="ar_AE" w:bidi="ar_AE"/>
         </w:rPr>
       </w:r>
-      <w:hyperlink r:id="rId247">
+      <w:hyperlink r:id="rId245">
         <w:r>
           <w:rPr>
             <w:lang w:val="ar_AE" w:bidi="ar_AE"/>
@@ -20002,7 +19934,7 @@
           <w:lang w:val="ar_AE" w:bidi="ar_AE"/>
         </w:rPr>
       </w:r>
-      <w:hyperlink r:id="rId248">
+      <w:hyperlink r:id="rId246">
         <w:r>
           <w:rPr>
             <w:lang w:val="ar_AE" w:bidi="ar_AE"/>
@@ -20027,7 +19959,7 @@
           <w:lang w:val="ar_AE" w:bidi="ar_AE"/>
         </w:rPr>
       </w:r>
-      <w:hyperlink r:id="rId249">
+      <w:hyperlink r:id="rId247">
         <w:r>
           <w:rPr>
             <w:lang w:val="ar_AE" w:bidi="ar_AE"/>
@@ -20052,7 +19984,7 @@
           <w:lang w:val="ar_AE" w:bidi="ar_AE"/>
         </w:rPr>
       </w:r>
-      <w:hyperlink r:id="rId250">
+      <w:hyperlink r:id="rId248">
         <w:r>
           <w:rPr>
             <w:lang w:val="ar_AE" w:bidi="ar_AE"/>

</xml_diff>